<commit_message>
Draven 5.0git add .!
</commit_message>
<xml_diff>
--- a/Draven开发说明.docx
+++ b/Draven开发说明.docx
@@ -37,21 +37,7 @@
         <w:rPr>
           <w:rFonts w:hint="eastAsia"/>
         </w:rPr>
-        <w:t>这个版本完美解决了上个版本出现的bug，保证不会出现任何问题，</w:t>
-      </w:r>
-      <w:proofErr w:type="gramStart"/>
-      <w:r>
-        <w:rPr>
-          <w:rFonts w:hint="eastAsia"/>
-        </w:rPr>
-        <w:t>正要写注册</w:t>
-      </w:r>
-      <w:proofErr w:type="gramEnd"/>
-      <w:r>
-        <w:rPr>
-          <w:rFonts w:hint="eastAsia"/>
-        </w:rPr>
-        <w:t>页面呢。</w:t>
+        <w:t>这个版本完美解决了上个版本出现的bug，保证不会出现任何问题，正要写注册页面呢。</w:t>
       </w:r>
     </w:p>
     <w:p>
@@ -97,21 +83,7 @@
         <w:rPr>
           <w:rFonts w:hint="eastAsia"/>
         </w:rPr>
-        <w:t>这次注册和登录部分的正常功能都实现了，已经可以使用了，不过还没有对注册模块</w:t>
-      </w:r>
-      <w:proofErr w:type="gramStart"/>
-      <w:r>
-        <w:rPr>
-          <w:rFonts w:hint="eastAsia"/>
-        </w:rPr>
-        <w:t>进行恶略测试</w:t>
-      </w:r>
-      <w:proofErr w:type="gramEnd"/>
-      <w:r>
-        <w:rPr>
-          <w:rFonts w:hint="eastAsia"/>
-        </w:rPr>
-        <w:t>，接下来将进行测试和改正。</w:t>
+        <w:t>这次注册和登录部分的正常功能都实现了，已经可以使用了，不过还没有对注册模块进行恶略测试，接下来将进行测试和改正。</w:t>
       </w:r>
     </w:p>
     <w:p>
@@ -130,21 +102,7 @@
         <w:rPr>
           <w:rFonts w:hint="eastAsia"/>
         </w:rPr>
-        <w:t>现在的注册和登录模块已经完全可以使用了。如果需要完善的话，也仅仅需要控制在注册时各个表格不能为空，不过</w:t>
-      </w:r>
-      <w:proofErr w:type="gramStart"/>
-      <w:r>
-        <w:rPr>
-          <w:rFonts w:hint="eastAsia"/>
-        </w:rPr>
-        <w:t>不</w:t>
-      </w:r>
-      <w:proofErr w:type="gramEnd"/>
-      <w:r>
-        <w:rPr>
-          <w:rFonts w:hint="eastAsia"/>
-        </w:rPr>
-        <w:t>找茬的话，已经完全可以用了。</w:t>
+        <w:t>现在的注册和登录模块已经完全可以使用了。如果需要完善的话，也仅仅需要控制在注册时各个表格不能为空，不过不找茬的话，已经完全可以用了。</w:t>
       </w:r>
     </w:p>
     <w:p>
@@ -207,21 +165,7 @@
         <w:rPr>
           <w:rFonts w:hint="eastAsia"/>
         </w:rPr>
-        <w:t>剩下已知需要实现功能：注册表单中需要加入reset，还需要加入页面表</w:t>
-      </w:r>
-      <w:proofErr w:type="gramStart"/>
-      <w:r>
-        <w:rPr>
-          <w:rFonts w:hint="eastAsia"/>
-        </w:rPr>
-        <w:t>单检查</w:t>
-      </w:r>
-      <w:proofErr w:type="gramEnd"/>
-      <w:r>
-        <w:rPr>
-          <w:rFonts w:hint="eastAsia"/>
-        </w:rPr>
-        <w:t>格式。</w:t>
+        <w:t>剩下已知需要实现功能：注册表单中需要加入reset，还需要加入页面表单检查格式。</w:t>
       </w:r>
     </w:p>
     <w:p>
@@ -287,21 +231,7 @@
         <w:rPr>
           <w:rFonts w:hint="eastAsia"/>
         </w:rPr>
-        <w:t>努力用</w:t>
-      </w:r>
-      <w:proofErr w:type="spellStart"/>
-      <w:r>
-        <w:rPr>
-          <w:rFonts w:hint="eastAsia"/>
-        </w:rPr>
-        <w:t>javascript</w:t>
-      </w:r>
-      <w:proofErr w:type="spellEnd"/>
-      <w:r>
-        <w:rPr>
-          <w:rFonts w:hint="eastAsia"/>
-        </w:rPr>
-        <w:t>编写页面验证两次注册输入的密码是否相等</w:t>
+        <w:t>努力用javascript编写页面验证两次注册输入的密码是否相等</w:t>
       </w:r>
       <w:r>
         <w:rPr>
@@ -326,21 +256,7 @@
         <w:rPr>
           <w:rFonts w:hint="eastAsia"/>
         </w:rPr>
-        <w:t>在注册模块中用</w:t>
-      </w:r>
-      <w:proofErr w:type="spellStart"/>
-      <w:r>
-        <w:rPr>
-          <w:rFonts w:hint="eastAsia"/>
-        </w:rPr>
-        <w:t>javascript</w:t>
-      </w:r>
-      <w:proofErr w:type="spellEnd"/>
-      <w:r>
-        <w:rPr>
-          <w:rFonts w:hint="eastAsia"/>
-        </w:rPr>
-        <w:t>成功编写实现了验证用户输入的邮箱格式是否正确。</w:t>
+        <w:t>在注册模块中用javascript成功编写实现了验证用户输入的邮箱格式是否正确。</w:t>
       </w:r>
     </w:p>
     <w:p>
@@ -373,35 +289,7 @@
         <w:rPr>
           <w:rFonts w:hint="eastAsia"/>
         </w:rPr>
-        <w:t>这个版本实现了</w:t>
-      </w:r>
-      <w:proofErr w:type="gramStart"/>
-      <w:r>
-        <w:rPr>
-          <w:rFonts w:hint="eastAsia"/>
-        </w:rPr>
-        <w:t>尹</w:t>
-      </w:r>
-      <w:proofErr w:type="gramEnd"/>
-      <w:r>
-        <w:rPr>
-          <w:rFonts w:hint="eastAsia"/>
-        </w:rPr>
-        <w:t>洪波和董源晟两个开发成员成果的整合，</w:t>
-      </w:r>
-      <w:proofErr w:type="gramStart"/>
-      <w:r>
-        <w:rPr>
-          <w:rFonts w:hint="eastAsia"/>
-        </w:rPr>
-        <w:t>亲测成功</w:t>
-      </w:r>
-      <w:proofErr w:type="gramEnd"/>
-      <w:r>
-        <w:rPr>
-          <w:rFonts w:hint="eastAsia"/>
-        </w:rPr>
-        <w:t>。</w:t>
+        <w:t>这个版本实现了尹洪波和董源晟两个开发成员成果的整合，亲测成功。</w:t>
       </w:r>
     </w:p>
     <w:p>
@@ -667,21 +555,7 @@
         <w:rPr>
           <w:rFonts w:hint="eastAsia"/>
         </w:rPr>
-        <w:t>融入到主页中，并且直接向下</w:t>
-      </w:r>
-      <w:proofErr w:type="gramStart"/>
-      <w:r>
-        <w:rPr>
-          <w:rFonts w:hint="eastAsia"/>
-        </w:rPr>
-        <w:t>个</w:t>
-      </w:r>
-      <w:proofErr w:type="gramEnd"/>
-      <w:r>
-        <w:rPr>
-          <w:rFonts w:hint="eastAsia"/>
-        </w:rPr>
-        <w:t>页面传递用户邮箱的信息。</w:t>
+        <w:t>融入到主页中，并且直接向下个页面传递用户邮箱的信息。</w:t>
       </w:r>
     </w:p>
     <w:p>
@@ -793,38 +667,20 @@
         <w:rPr>
           <w:rFonts w:hint="eastAsia"/>
         </w:rPr>
-        <w:t>这个版本中已经融合了</w:t>
-      </w:r>
-      <w:proofErr w:type="spellStart"/>
-      <w:r>
-        <w:rPr>
-          <w:rFonts w:hint="eastAsia"/>
-        </w:rPr>
-        <w:t>ssy</w:t>
-      </w:r>
-      <w:proofErr w:type="spellEnd"/>
-      <w:r>
-        <w:rPr>
-          <w:rFonts w:hint="eastAsia"/>
-        </w:rPr>
-        <w:t>对</w:t>
-      </w:r>
-      <w:proofErr w:type="spellStart"/>
+        <w:t>这个版本中已经融合了ssy对</w:t>
+      </w:r>
       <w:r>
         <w:t>girlsresult.jsp</w:t>
       </w:r>
-      <w:proofErr w:type="spellEnd"/>
       <w:r>
         <w:rPr>
           <w:rFonts w:hint="eastAsia"/>
         </w:rPr>
         <w:t>和</w:t>
       </w:r>
-      <w:proofErr w:type="spellStart"/>
       <w:r>
         <w:t>normalresult.jsp</w:t>
       </w:r>
-      <w:proofErr w:type="spellEnd"/>
       <w:r>
         <w:rPr>
           <w:rFonts w:hint="eastAsia"/>
@@ -876,21 +732,7 @@
         <w:rPr>
           <w:rFonts w:hint="eastAsia"/>
         </w:rPr>
-        <w:t>这个版本融合了</w:t>
-      </w:r>
-      <w:proofErr w:type="spellStart"/>
-      <w:r>
-        <w:rPr>
-          <w:rFonts w:hint="eastAsia"/>
-        </w:rPr>
-        <w:t>dys</w:t>
-      </w:r>
-      <w:proofErr w:type="spellEnd"/>
-      <w:r>
-        <w:rPr>
-          <w:rFonts w:hint="eastAsia"/>
-        </w:rPr>
-        <w:t>和我的两部分合二为一。</w:t>
+        <w:t>这个版本融合了dys和我的两部分合二为一。</w:t>
       </w:r>
     </w:p>
     <w:p>
@@ -1116,21 +958,7 @@
         <w:rPr>
           <w:rFonts w:hint="eastAsia"/>
         </w:rPr>
-        <w:t>上图</w:t>
-      </w:r>
-      <w:proofErr w:type="gramStart"/>
-      <w:r>
-        <w:rPr>
-          <w:rFonts w:hint="eastAsia"/>
-        </w:rPr>
-        <w:t>是之前</w:t>
-      </w:r>
-      <w:proofErr w:type="gramEnd"/>
-      <w:r>
-        <w:rPr>
-          <w:rFonts w:hint="eastAsia"/>
-        </w:rPr>
-        <w:t>的版本</w:t>
+        <w:t>上图是之前的版本</w:t>
       </w:r>
     </w:p>
     <w:p>
@@ -1422,11 +1250,6 @@
       </w:r>
     </w:p>
     <w:p>
-      <w:pPr>
-        <w:rPr>
-          <w:rFonts w:hint="eastAsia"/>
-        </w:rPr>
-      </w:pPr>
       <w:r>
         <w:rPr>
           <w:noProof/>
@@ -1468,8 +1291,134 @@
           </wp:inline>
         </w:drawing>
       </w:r>
+    </w:p>
+    <w:p>
+      <w:pPr>
+        <w:pStyle w:val="1"/>
+      </w:pPr>
+      <w:r>
+        <w:rPr>
+          <w:rFonts w:hint="eastAsia"/>
+        </w:rPr>
+        <w:t>版本</w:t>
+      </w:r>
+      <w:r>
+        <w:t>5.0</w:t>
+      </w:r>
       <w:bookmarkStart w:id="0" w:name="_GoBack"/>
       <w:bookmarkEnd w:id="0"/>
+    </w:p>
+    <w:p>
+      <w:r>
+        <w:rPr>
+          <w:rFonts w:hint="eastAsia"/>
+        </w:rPr>
+        <w:t>这个版本中DravenTset</w:t>
+      </w:r>
+      <w:r>
+        <w:t>1</w:t>
+      </w:r>
+      <w:r>
+        <w:rPr>
+          <w:rFonts w:hint="eastAsia"/>
+        </w:rPr>
+        <w:t>和DravenTset</w:t>
+      </w:r>
+      <w:r>
+        <w:t>2</w:t>
+      </w:r>
+      <w:r>
+        <w:rPr>
+          <w:rFonts w:hint="eastAsia"/>
+        </w:rPr>
+        <w:t>和DravenTset</w:t>
+      </w:r>
+      <w:r>
+        <w:t>3</w:t>
+      </w:r>
+      <w:r>
+        <w:rPr>
+          <w:rFonts w:hint="eastAsia"/>
+        </w:rPr>
+        <w:t>和DravenTset</w:t>
+      </w:r>
+      <w:r>
+        <w:t>4</w:t>
+      </w:r>
+      <w:r>
+        <w:rPr>
+          <w:rFonts w:hint="eastAsia"/>
+        </w:rPr>
+        <w:t>中我的开发任务全部完成了！！！！！DravenTset</w:t>
+      </w:r>
+      <w:r>
+        <w:t>1</w:t>
+      </w:r>
+      <w:r>
+        <w:rPr>
+          <w:rFonts w:hint="eastAsia"/>
+        </w:rPr>
+        <w:t>和DravenTset</w:t>
+      </w:r>
+      <w:r>
+        <w:t>4</w:t>
+      </w:r>
+      <w:r>
+        <w:rPr>
+          <w:rFonts w:hint="eastAsia"/>
+        </w:rPr>
+        <w:t>全部开发完成，功能齐备。</w:t>
+      </w:r>
+    </w:p>
+    <w:p>
+      <w:r>
+        <w:rPr>
+          <w:rFonts w:hint="eastAsia"/>
+        </w:rPr>
+        <w:t>DravenTset</w:t>
+      </w:r>
+      <w:r>
+        <w:t>2</w:t>
+      </w:r>
+      <w:r>
+        <w:rPr>
+          <w:rFonts w:hint="eastAsia"/>
+        </w:rPr>
+        <w:t>和DravenTset</w:t>
+      </w:r>
+      <w:r>
+        <w:t>3</w:t>
+      </w:r>
+      <w:r>
+        <w:rPr>
+          <w:rFonts w:hint="eastAsia"/>
+        </w:rPr>
+        <w:t>还差的部分是完全一样的，完全是可以两个完成一个，然后复制粘贴就可以了。</w:t>
+      </w:r>
+      <w:r>
+        <w:rPr>
+          <w:rFonts w:hint="eastAsia"/>
+        </w:rPr>
+        <w:t>DravenTset</w:t>
+      </w:r>
+      <w:r>
+        <w:t>2</w:t>
+      </w:r>
+      <w:r>
+        <w:rPr>
+          <w:rFonts w:hint="eastAsia"/>
+        </w:rPr>
+        <w:t>和DravenTset</w:t>
+      </w:r>
+      <w:r>
+        <w:t>3</w:t>
+      </w:r>
+      <w:r>
+        <w:rPr>
+          <w:rFonts w:hint="eastAsia"/>
+        </w:rPr>
+        <w:t>差的仅仅是根据给出的方案和输入的百分比、总钱数、总人数、男女人数计算出结果就可以了。</w:t>
+      </w:r>
     </w:p>
     <w:sectPr>
       <w:pgSz w:w="11906" w:h="16838"/>

</xml_diff>